<commit_message>
fix issues with lab report
</commit_message>
<xml_diff>
--- a/Second semester/Basic Statistics/lab/lab-7 correlation and regression.docx
+++ b/Second semester/Basic Statistics/lab/lab-7 correlation and regression.docx
@@ -1500,6 +1500,126 @@
           <w:szCs w:val="22"/>
         </w:rPr>
       </w:pPr>
+    </w:p>
+    <w:p>
+      <w:pPr>
+        <w:pStyle w:val="ListParagraph"/>
+        <w:tabs>
+          <w:tab w:val="left" w:pos="3048"/>
+        </w:tabs>
+        <w:rPr>
+          <w:rFonts w:ascii="Times New Roman" w:hAnsi="Times New Roman" w:cs="Times New Roman"/>
+          <w:sz w:val="24"/>
+          <w:szCs w:val="22"/>
+        </w:rPr>
+      </w:pPr>
+      <w:r>
+        <w:rPr>
+          <w:rFonts w:ascii="Times New Roman" w:hAnsi="Times New Roman" w:cs="Times New Roman"/>
+          <w:sz w:val="24"/>
+          <w:szCs w:val="22"/>
+        </w:rPr>
+        <w:t>DATASET ACTIVATE DataSet0.</w:t>
+      </w:r>
+    </w:p>
+    <w:p>
+      <w:pPr>
+        <w:pStyle w:val="ListParagraph"/>
+        <w:tabs>
+          <w:tab w:val="left" w:pos="3048"/>
+        </w:tabs>
+        <w:rPr>
+          <w:rFonts w:ascii="Times New Roman" w:hAnsi="Times New Roman" w:cs="Times New Roman"/>
+          <w:sz w:val="24"/>
+          <w:szCs w:val="22"/>
+        </w:rPr>
+      </w:pPr>
+      <w:r>
+        <w:rPr>
+          <w:rFonts w:ascii="Times New Roman" w:hAnsi="Times New Roman" w:cs="Times New Roman"/>
+          <w:sz w:val="24"/>
+          <w:szCs w:val="22"/>
+        </w:rPr>
+        <w:t>CORRELATIONS</w:t>
+      </w:r>
+    </w:p>
+    <w:p>
+      <w:pPr>
+        <w:pStyle w:val="ListParagraph"/>
+        <w:tabs>
+          <w:tab w:val="left" w:pos="3048"/>
+        </w:tabs>
+        <w:rPr>
+          <w:rFonts w:ascii="Times New Roman" w:hAnsi="Times New Roman" w:cs="Times New Roman"/>
+          <w:sz w:val="24"/>
+          <w:szCs w:val="22"/>
+        </w:rPr>
+      </w:pPr>
+      <w:r>
+        <w:rPr>
+          <w:rFonts w:ascii="Times New Roman" w:hAnsi="Times New Roman" w:cs="Times New Roman"/>
+          <w:sz w:val="24"/>
+          <w:szCs w:val="22"/>
+        </w:rPr>
+        <w:t xml:space="preserve">  /VARIABLES=math stat</w:t>
+      </w:r>
+    </w:p>
+    <w:p>
+      <w:pPr>
+        <w:pStyle w:val="ListParagraph"/>
+        <w:tabs>
+          <w:tab w:val="left" w:pos="3048"/>
+        </w:tabs>
+        <w:rPr>
+          <w:rFonts w:ascii="Times New Roman" w:hAnsi="Times New Roman" w:cs="Times New Roman"/>
+          <w:sz w:val="24"/>
+          <w:szCs w:val="22"/>
+        </w:rPr>
+      </w:pPr>
+      <w:r>
+        <w:rPr>
+          <w:rFonts w:ascii="Times New Roman" w:hAnsi="Times New Roman" w:cs="Times New Roman"/>
+          <w:sz w:val="24"/>
+          <w:szCs w:val="22"/>
+        </w:rPr>
+        <w:t xml:space="preserve">  /PRINT=TWOTAIL NOSIG FULL</w:t>
+      </w:r>
+    </w:p>
+    <w:p>
+      <w:pPr>
+        <w:pStyle w:val="ListParagraph"/>
+        <w:tabs>
+          <w:tab w:val="left" w:pos="3048"/>
+        </w:tabs>
+        <w:rPr>
+          <w:rFonts w:ascii="Times New Roman" w:hAnsi="Times New Roman" w:cs="Times New Roman"/>
+          <w:sz w:val="24"/>
+          <w:szCs w:val="22"/>
+        </w:rPr>
+      </w:pPr>
+      <w:r>
+        <w:rPr>
+          <w:rFonts w:ascii="Times New Roman" w:hAnsi="Times New Roman" w:cs="Times New Roman"/>
+          <w:sz w:val="24"/>
+          <w:szCs w:val="22"/>
+        </w:rPr>
+        <w:t xml:space="preserve">  /MISSING=PAIRWISE.</w:t>
+      </w:r>
+    </w:p>
+    <w:p>
+      <w:pPr>
+        <w:pStyle w:val="ListParagraph"/>
+        <w:tabs>
+          <w:tab w:val="left" w:pos="3048"/>
+        </w:tabs>
+        <w:rPr>
+          <w:rFonts w:ascii="Times New Roman" w:hAnsi="Times New Roman" w:cs="Times New Roman"/>
+          <w:sz w:val="24"/>
+          <w:szCs w:val="22"/>
+        </w:rPr>
+      </w:pPr>
+      <w:bookmarkStart w:id="0" w:name="_GoBack"/>
+      <w:bookmarkEnd w:id="0"/>
       <w:r>
         <w:rPr>
           <w:rFonts w:ascii="Times New Roman" w:hAnsi="Times New Roman" w:cs="Times New Roman"/>
@@ -1691,6 +1811,9 @@
         </w:rPr>
       </w:pPr>
       <w:r>
+        <w:rPr>
+          <w:noProof/>
+        </w:rPr>
         <w:drawing>
           <wp:inline distT="0" distB="0" distL="0" distR="0" wp14:anchorId="47406B5F" wp14:editId="0E5EADCF">
             <wp:extent cx="6136640" cy="1047750"/>
@@ -1761,9 +1884,11 @@
           <w:rFonts w:ascii="Times New Roman" w:hAnsi="Times New Roman" w:cs="Times New Roman"/>
           <w:b/>
           <w:bCs/>
-          <w:sz w:val="24"/>
-          <w:szCs w:val="22"/>
-        </w:rPr>
+          <w:noProof/>
+          <w:sz w:val="24"/>
+          <w:szCs w:val="22"/>
+        </w:rPr>
+        <w:lastRenderedPageBreak/>
         <w:drawing>
           <wp:inline distT="0" distB="0" distL="0" distR="0" wp14:anchorId="089C5D3C" wp14:editId="104FBB07">
             <wp:extent cx="5731510" cy="1657985"/>
@@ -1805,6 +1930,7 @@
           <w:rFonts w:ascii="Times New Roman" w:hAnsi="Times New Roman" w:cs="Times New Roman"/>
           <w:b/>
           <w:bCs/>
+          <w:noProof/>
           <w:sz w:val="24"/>
           <w:szCs w:val="22"/>
         </w:rPr>
@@ -1858,8 +1984,65 @@
           <w:szCs w:val="22"/>
         </w:rPr>
       </w:pPr>
-      <w:bookmarkStart w:id="0" w:name="_GoBack"/>
-      <w:bookmarkEnd w:id="0"/>
+    </w:p>
+    <w:p>
+      <w:pPr>
+        <w:tabs>
+          <w:tab w:val="left" w:pos="3048"/>
+        </w:tabs>
+        <w:rPr>
+          <w:rFonts w:ascii="Times New Roman" w:hAnsi="Times New Roman" w:cs="Times New Roman"/>
+          <w:b/>
+          <w:bCs/>
+          <w:sz w:val="24"/>
+          <w:szCs w:val="22"/>
+        </w:rPr>
+      </w:pPr>
+      <w:r>
+        <w:rPr>
+          <w:rFonts w:ascii="Times New Roman" w:hAnsi="Times New Roman" w:cs="Times New Roman"/>
+          <w:b/>
+          <w:bCs/>
+          <w:noProof/>
+          <w:sz w:val="24"/>
+          <w:szCs w:val="22"/>
+        </w:rPr>
+        <w:drawing>
+          <wp:inline distT="0" distB="0" distL="0" distR="0" wp14:anchorId="4D809849" wp14:editId="1E8D463B">
+            <wp:extent cx="5001323" cy="3305636"/>
+            <wp:effectExtent l="0" t="0" r="8890" b="9525"/>
+            <wp:docPr id="2" name="Picture 2"/>
+            <wp:cNvGraphicFramePr>
+              <a:graphicFrameLocks xmlns:a="http://schemas.openxmlformats.org/drawingml/2006/main" noChangeAspect="1"/>
+            </wp:cNvGraphicFramePr>
+            <a:graphic xmlns:a="http://schemas.openxmlformats.org/drawingml/2006/main">
+              <a:graphicData uri="http://schemas.openxmlformats.org/drawingml/2006/picture">
+                <pic:pic xmlns:pic="http://schemas.openxmlformats.org/drawingml/2006/picture">
+                  <pic:nvPicPr>
+                    <pic:cNvPr id="1" name=""/>
+                    <pic:cNvPicPr/>
+                  </pic:nvPicPr>
+                  <pic:blipFill>
+                    <a:blip r:embed="rId11"/>
+                    <a:stretch>
+                      <a:fillRect/>
+                    </a:stretch>
+                  </pic:blipFill>
+                  <pic:spPr>
+                    <a:xfrm>
+                      <a:off x="0" y="0"/>
+                      <a:ext cx="5001323" cy="3305636"/>
+                    </a:xfrm>
+                    <a:prstGeom prst="rect">
+                      <a:avLst/>
+                    </a:prstGeom>
+                  </pic:spPr>
+                </pic:pic>
+              </a:graphicData>
+            </a:graphic>
+          </wp:inline>
+        </w:drawing>
+      </w:r>
     </w:p>
     <w:sectPr>
       <w:pgSz w:w="11906" w:h="16838" w:code="9"/>
@@ -2885,6 +3068,7 @@
   <w:style w:type="character" w:default="1" w:styleId="DefaultParagraphFont">
     <w:name w:val="Default Paragraph Font"/>
     <w:uiPriority w:val="1"/>
+    <w:semiHidden/>
     <w:unhideWhenUsed/>
   </w:style>
   <w:style w:type="table" w:default="1" w:styleId="TableNormal">
@@ -3257,7 +3441,7 @@
 </file>
 
 <file path=customXml/itemProps1.xml><?xml version="1.0" encoding="utf-8"?>
-<ds:datastoreItem xmlns:ds="http://schemas.openxmlformats.org/officeDocument/2006/customXml" ds:itemID="{E513A09E-0860-4A16-AD39-87A2437EF38C}">
+<ds:datastoreItem xmlns:ds="http://schemas.openxmlformats.org/officeDocument/2006/customXml" ds:itemID="{6B2EF5B9-C2B4-46E2-8DCE-73D3D2D2E65C}">
   <ds:schemaRefs>
     <ds:schemaRef ds:uri="http://schemas.openxmlformats.org/officeDocument/2006/bibliography"/>
   </ds:schemaRefs>

</xml_diff>